<commit_message>
update API.md and docx
</commit_message>
<xml_diff>
--- a/关系模式 v0.1.docx
+++ b/关系模式 v0.1.docx
@@ -383,8 +383,6 @@
             <w:r>
               <w:t>加密后的</w:t>
             </w:r>
-            <w:bookmarkStart w:id="1" w:name="_GoBack"/>
-            <w:bookmarkEnd w:id="1"/>
           </w:p>
         </w:tc>
       </w:tr>
@@ -707,7 +705,19 @@
             <w:pPr>
               <w:pStyle w:val="a3"/>
               <w:ind w:firstLineChars="0" w:firstLine="0"/>
-            </w:pPr>
+              <w:rPr>
+                <w:rFonts w:hint="eastAsia"/>
+              </w:rPr>
+            </w:pPr>
+            <w:r>
+              <w:rPr>
+                <w:rFonts w:hint="eastAsia"/>
+              </w:rPr>
+              <w:t>list</w:t>
+            </w:r>
+            <w:r>
+              <w:t>_id</w:t>
+            </w:r>
           </w:p>
         </w:tc>
         <w:tc>
@@ -719,6 +729,12 @@
               <w:pStyle w:val="a3"/>
               <w:ind w:firstLineChars="0" w:firstLine="0"/>
             </w:pPr>
+            <w:r>
+              <w:rPr>
+                <w:rFonts w:hint="eastAsia"/>
+              </w:rPr>
+              <w:t>int</w:t>
+            </w:r>
           </w:p>
         </w:tc>
         <w:tc>
@@ -729,7 +745,22 @@
             <w:pPr>
               <w:pStyle w:val="a3"/>
               <w:ind w:firstLineChars="0" w:firstLine="0"/>
-            </w:pPr>
+              <w:rPr>
+                <w:rFonts w:hint="eastAsia"/>
+              </w:rPr>
+            </w:pPr>
+            <w:r>
+              <w:rPr>
+                <w:rFonts w:hint="eastAsia"/>
+              </w:rPr>
+              <w:t>我喜爱的歌单</w:t>
+            </w:r>
+            <w:r>
+              <w:rPr>
+                <w:rFonts w:hint="eastAsia"/>
+              </w:rPr>
+              <w:t>ID</w:t>
+            </w:r>
           </w:p>
         </w:tc>
         <w:tc>
@@ -741,6 +772,12 @@
               <w:pStyle w:val="a3"/>
               <w:ind w:firstLineChars="0" w:firstLine="0"/>
             </w:pPr>
+            <w:r>
+              <w:t>无</w:t>
+            </w:r>
+            <w:r>
+              <w:t>FK</w:t>
+            </w:r>
           </w:p>
         </w:tc>
       </w:tr>
@@ -803,7 +840,7 @@
           <w:numId w:val="1"/>
         </w:numPr>
       </w:pPr>
-      <w:bookmarkStart w:id="2" w:name="_Toc468458957"/>
+      <w:bookmarkStart w:id="1" w:name="_Toc468458957"/>
       <w:r>
         <w:rPr>
           <w:rFonts w:hint="eastAsia"/>
@@ -816,7 +853,7 @@
         </w:rPr>
         <w:t>表</w:t>
       </w:r>
-      <w:bookmarkEnd w:id="2"/>
+      <w:bookmarkEnd w:id="1"/>
     </w:p>
     <w:tbl>
       <w:tblPr>
@@ -1537,14 +1574,14 @@
           <w:numId w:val="1"/>
         </w:numPr>
       </w:pPr>
-      <w:bookmarkStart w:id="3" w:name="_Toc468458958"/>
+      <w:bookmarkStart w:id="2" w:name="_Toc468458958"/>
       <w:r>
         <w:t>Song</w:t>
       </w:r>
       <w:r>
         <w:t>表</w:t>
       </w:r>
-      <w:bookmarkEnd w:id="3"/>
+      <w:bookmarkEnd w:id="2"/>
     </w:p>
     <w:tbl>
       <w:tblPr>
@@ -1713,6 +1750,12 @@
               </w:rPr>
               <w:t>PK</w:t>
             </w:r>
+            <w:r>
+              <w:rPr>
+                <w:rFonts w:hint="eastAsia"/>
+              </w:rPr>
+              <w:t>，自增</w:t>
+            </w:r>
           </w:p>
         </w:tc>
       </w:tr>
@@ -2070,26 +2113,28 @@
               <w:rPr>
                 <w:rFonts w:hint="eastAsia"/>
               </w:rPr>
+              <w:t>0</w:t>
+            </w:r>
+            <w:r>
+              <w:rPr>
+                <w:rFonts w:hint="eastAsia"/>
+              </w:rPr>
+              <w:t>本地</w:t>
+            </w:r>
+            <w:r>
+              <w:t>/</w:t>
+            </w:r>
+            <w:r>
               <w:t>1</w:t>
             </w:r>
             <w:r>
               <w:rPr>
                 <w:rFonts w:hint="eastAsia"/>
               </w:rPr>
-              <w:t>本地</w:t>
-            </w:r>
-            <w:r>
-              <w:t>/</w:t>
-            </w:r>
-            <w:r>
-              <w:t>0</w:t>
-            </w:r>
-            <w:r>
-              <w:rPr>
-                <w:rFonts w:hint="eastAsia"/>
-              </w:rPr>
               <w:t>外链</w:t>
             </w:r>
+            <w:bookmarkStart w:id="3" w:name="_GoBack"/>
+            <w:bookmarkEnd w:id="3"/>
           </w:p>
         </w:tc>
       </w:tr>
@@ -2105,7 +2150,16 @@
             <w:pPr>
               <w:pStyle w:val="a3"/>
               <w:ind w:firstLineChars="0" w:firstLine="0"/>
-            </w:pPr>
+              <w:rPr>
+                <w:rFonts w:hint="eastAsia"/>
+              </w:rPr>
+            </w:pPr>
+            <w:r>
+              <w:rPr>
+                <w:rFonts w:hint="eastAsia"/>
+              </w:rPr>
+              <w:t>netease_id</w:t>
+            </w:r>
           </w:p>
         </w:tc>
         <w:tc>
@@ -2117,6 +2171,12 @@
               <w:pStyle w:val="a3"/>
               <w:ind w:firstLineChars="0" w:firstLine="0"/>
             </w:pPr>
+            <w:r>
+              <w:rPr>
+                <w:rFonts w:hint="eastAsia"/>
+              </w:rPr>
+              <w:t>int</w:t>
+            </w:r>
           </w:p>
         </w:tc>
         <w:tc>
@@ -2127,7 +2187,22 @@
             <w:pPr>
               <w:pStyle w:val="a3"/>
               <w:ind w:firstLineChars="0" w:firstLine="0"/>
-            </w:pPr>
+              <w:rPr>
+                <w:rFonts w:hint="eastAsia"/>
+              </w:rPr>
+            </w:pPr>
+            <w:r>
+              <w:rPr>
+                <w:rFonts w:hint="eastAsia"/>
+              </w:rPr>
+              <w:t>网易云</w:t>
+            </w:r>
+            <w:r>
+              <w:rPr>
+                <w:rFonts w:hint="eastAsia"/>
+              </w:rPr>
+              <w:t>ID</w:t>
+            </w:r>
           </w:p>
         </w:tc>
         <w:tc>
@@ -2139,6 +2214,15 @@
               <w:pStyle w:val="a3"/>
               <w:ind w:firstLineChars="0" w:firstLine="0"/>
             </w:pPr>
+            <w:r>
+              <w:t>本地上传歌曲无</w:t>
+            </w:r>
+            <w:r>
+              <w:t>此</w:t>
+            </w:r>
+            <w:r>
+              <w:t>ID</w:t>
+            </w:r>
           </w:p>
         </w:tc>
       </w:tr>
@@ -2511,19 +2595,19 @@
               <w:rPr>
                 <w:rFonts w:hint="eastAsia"/>
               </w:rPr>
+              <w:t>0</w:t>
+            </w:r>
+            <w:r>
+              <w:rPr>
+                <w:rFonts w:hint="eastAsia"/>
+              </w:rPr>
+              <w:t>本地</w:t>
+            </w:r>
+            <w:r>
+              <w:t>/</w:t>
+            </w:r>
+            <w:r>
               <w:t>1</w:t>
-            </w:r>
-            <w:r>
-              <w:rPr>
-                <w:rFonts w:hint="eastAsia"/>
-              </w:rPr>
-              <w:t>本地</w:t>
-            </w:r>
-            <w:r>
-              <w:t>/</w:t>
-            </w:r>
-            <w:r>
-              <w:t>0</w:t>
             </w:r>
             <w:r>
               <w:rPr>
@@ -5742,7 +5826,7 @@
 </file>
 
 <file path=customXml/itemProps1.xml><?xml version="1.0" encoding="utf-8"?>
-<ds:datastoreItem xmlns:ds="http://schemas.openxmlformats.org/officeDocument/2006/customXml" ds:itemID="{BFA9F1B3-FD76-4EDC-BF5C-B28A9CC49828}">
+<ds:datastoreItem xmlns:ds="http://schemas.openxmlformats.org/officeDocument/2006/customXml" ds:itemID="{C0E05510-5A10-49A0-8704-64D0E008CF9D}">
   <ds:schemaRefs>
     <ds:schemaRef ds:uri="http://schemas.openxmlformats.org/officeDocument/2006/bibliography"/>
   </ds:schemaRefs>

</xml_diff>